<commit_message>
deleting songs from a playlist
</commit_message>
<xml_diff>
--- a/Jukebox.docx
+++ b/Jukebox.docx
@@ -261,13 +261,7 @@
         <w:rPr>
           <w:lang w:val="en-US"/>
         </w:rPr>
-        <w:t xml:space="preserve">Creating models for each table using Artisan </w:t>
-      </w:r>
-      <w:r>
-        <w:rPr>
-          <w:lang w:val="en-US"/>
-        </w:rPr>
-        <w:t>(Genres, Songs, Playlist, etc..).</w:t>
+        <w:t>Creating models for each table using Artisan (Genres, Songs, Playlist, etc..).</w:t>
       </w:r>
     </w:p>
     <w:p>
@@ -493,8 +487,9 @@
           <w:szCs w:val="21"/>
           <w:shd w:val="clear" w:color="auto" w:fill="0D0D0D"/>
         </w:rPr>
-        <w:t>php artisan</w:t>
-      </w:r>
+        <w:t xml:space="preserve">php artisan </w:t>
+      </w:r>
+      <w:proofErr w:type="spellStart"/>
       <w:r>
         <w:rPr>
           <w:rFonts w:ascii="Ubuntu Mono" w:hAnsi="Ubuntu Mono"/>
@@ -503,8 +498,9 @@
           <w:szCs w:val="21"/>
           <w:shd w:val="clear" w:color="auto" w:fill="0D0D0D"/>
         </w:rPr>
-        <w:t xml:space="preserve"> db:seed</w:t>
-      </w:r>
+        <w:t>db:seed</w:t>
+      </w:r>
+      <w:proofErr w:type="spellEnd"/>
     </w:p>
     <w:p>
       <w:pPr>
@@ -769,7 +765,19 @@
         <w:rPr>
           <w:lang w:val="en-US"/>
         </w:rPr>
-        <w:t xml:space="preserve">Create pivot tables (genre_song and playlist_song). </w:t>
+        <w:t xml:space="preserve">Create </w:t>
+      </w:r>
+      <w:r>
+        <w:rPr>
+          <w:lang w:val="en-US"/>
+        </w:rPr>
+        <w:t>between</w:t>
+      </w:r>
+      <w:r>
+        <w:rPr>
+          <w:lang w:val="en-US"/>
+        </w:rPr>
+        <w:t xml:space="preserve"> tables (genre_song and playlist_song). </w:t>
       </w:r>
     </w:p>
     <w:p>
@@ -852,15 +860,56 @@
           <w:color w:val="565454"/>
           <w:lang w:val="en-US"/>
         </w:rPr>
-        <w:t>D</w:t>
-      </w:r>
+        <w:t>Drop all tables and re-run all of your migrations</w:t>
+      </w:r>
+    </w:p>
+    <w:p>
+      <w:pPr>
+        <w:pStyle w:val="Lijstalinea"/>
+        <w:numPr>
+          <w:ilvl w:val="1"/>
+          <w:numId w:val="4"/>
+        </w:numPr>
+        <w:rPr>
+          <w:lang w:val="en-US"/>
+        </w:rPr>
+      </w:pPr>
+      <w:r>
+        <w:rPr>
+          <w:lang w:val="en-US"/>
+        </w:rPr>
+        <w:t xml:space="preserve">php artisan migrate:fresh </w:t>
+      </w:r>
+      <w:r>
+        <w:rPr>
+          <w:lang w:val="en-US"/>
+        </w:rPr>
+        <w:t>–</w:t>
+      </w:r>
+      <w:r>
+        <w:rPr>
+          <w:lang w:val="en-US"/>
+        </w:rPr>
+        <w:t>seed</w:t>
+      </w:r>
+    </w:p>
+    <w:p>
+      <w:pPr>
+        <w:pStyle w:val="Lijstalinea"/>
+        <w:numPr>
+          <w:ilvl w:val="0"/>
+          <w:numId w:val="4"/>
+        </w:numPr>
+        <w:rPr>
+          <w:lang w:val="en-US"/>
+        </w:rPr>
+      </w:pPr>
       <w:r>
         <w:rPr>
           <w:rFonts w:ascii="Segoe UI" w:hAnsi="Segoe UI" w:cs="Segoe UI"/>
           <w:color w:val="565454"/>
-          <w:lang w:val="en-US"/>
-        </w:rPr>
-        <w:t>rop all tables and re-run all of your migrations</w:t>
+        </w:rPr>
+        <w:t>Create a new middleware</w:t>
       </w:r>
     </w:p>
     <w:p>
@@ -878,64 +927,16 @@
         <w:rPr>
           <w:lang w:val="en-US"/>
         </w:rPr>
-        <w:t xml:space="preserve">php artisan migrate:fresh </w:t>
-      </w:r>
-      <w:r>
-        <w:rPr>
-          <w:lang w:val="en-US"/>
-        </w:rPr>
-        <w:t>–</w:t>
-      </w:r>
-      <w:r>
-        <w:rPr>
-          <w:lang w:val="en-US"/>
-        </w:rPr>
-        <w:t>seed</w:t>
-      </w:r>
-    </w:p>
-    <w:p>
-      <w:pPr>
-        <w:pStyle w:val="Lijstalinea"/>
-        <w:numPr>
-          <w:ilvl w:val="0"/>
-          <w:numId w:val="4"/>
-        </w:numPr>
-        <w:rPr>
-          <w:lang w:val="en-US"/>
-        </w:rPr>
-      </w:pPr>
-      <w:r>
-        <w:rPr>
-          <w:rFonts w:ascii="Segoe UI" w:hAnsi="Segoe UI" w:cs="Segoe UI"/>
-          <w:color w:val="565454"/>
-        </w:rPr>
-        <w:t>C</w:t>
-      </w:r>
-      <w:r>
-        <w:rPr>
-          <w:rFonts w:ascii="Segoe UI" w:hAnsi="Segoe UI" w:cs="Segoe UI"/>
-          <w:color w:val="565454"/>
-        </w:rPr>
-        <w:t>reate a new middleware</w:t>
-      </w:r>
-    </w:p>
-    <w:p>
-      <w:pPr>
-        <w:pStyle w:val="Lijstalinea"/>
-        <w:numPr>
-          <w:ilvl w:val="1"/>
-          <w:numId w:val="4"/>
-        </w:numPr>
-        <w:rPr>
-          <w:lang w:val="en-US"/>
-        </w:rPr>
-      </w:pPr>
-      <w:r>
-        <w:rPr>
-          <w:lang w:val="en-US"/>
-        </w:rPr>
-        <w:t>php artisan make:middleware</w:t>
-      </w:r>
+        <w:t xml:space="preserve">php artisan </w:t>
+      </w:r>
+      <w:proofErr w:type="spellStart"/>
+      <w:r>
+        <w:rPr>
+          <w:lang w:val="en-US"/>
+        </w:rPr>
+        <w:t>make:middleware</w:t>
+      </w:r>
+      <w:proofErr w:type="spellEnd"/>
     </w:p>
     <w:p>
       <w:pPr>

</xml_diff>

<commit_message>
some chanegs in the playlist controller
</commit_message>
<xml_diff>
--- a/Jukebox.docx
+++ b/Jukebox.docx
@@ -1,13 +1,27 @@
 
 <file path=word/document.xml><?xml version="1.0" encoding="utf-8"?>
-<w:document xmlns:wpc="http://schemas.microsoft.com/office/word/2010/wordprocessingCanvas" xmlns:cx="http://schemas.microsoft.com/office/drawing/2014/chartex" xmlns:cx1="http://schemas.microsoft.com/office/drawing/2015/9/8/chartex" xmlns:cx2="http://schemas.microsoft.com/office/drawing/2015/10/21/chartex" xmlns:cx3="http://schemas.microsoft.com/office/drawing/2016/5/9/chartex" xmlns:cx4="http://schemas.microsoft.com/office/drawing/2016/5/10/chartex" xmlns:cx5="http://schemas.microsoft.com/office/drawing/2016/5/11/chartex" xmlns:cx6="http://schemas.microsoft.com/office/drawing/2016/5/12/chartex" xmlns:cx7="http://schemas.microsoft.com/office/drawing/2016/5/13/chartex" xmlns:cx8="http://schemas.microsoft.com/office/drawing/2016/5/14/chartex" xmlns:mc="http://schemas.openxmlformats.org/markup-compatibility/2006" xmlns:aink="http://schemas.microsoft.com/office/drawing/2016/ink" xmlns:am3d="http://schemas.microsoft.com/office/drawing/2017/model3d" xmlns:o="urn:schemas-microsoft-com:office:office" xmlns:oel="http://schemas.microsoft.com/office/2019/extlst" xmlns:r="http://schemas.openxmlformats.org/officeDocument/2006/relationships" xmlns:m="http://schemas.openxmlformats.org/officeDocument/2006/math" xmlns:v="urn:schemas-microsoft-com:vml" xmlns:wp14="http://schemas.microsoft.com/office/word/2010/wordprocessingDrawing" xmlns:wp="http://schemas.openxmlformats.org/drawingml/2006/wordprocessingDrawing" xmlns:w10="urn:schemas-microsoft-com:office:word" xmlns:w="http://schemas.openxmlformats.org/wordprocessingml/2006/main" xmlns:w14="http://schemas.microsoft.com/office/word/2010/wordml" xmlns:w15="http://schemas.microsoft.com/office/word/2012/wordml" xmlns:w16cex="http://schemas.microsoft.com/office/word/2018/wordml/cex" xmlns:w16cid="http://schemas.microsoft.com/office/word/2016/wordml/cid" xmlns:w16="http://schemas.microsoft.com/office/word/2018/wordml" xmlns:w16sdtdh="http://schemas.microsoft.com/office/word/2020/wordml/sdtdatahash" xmlns:w16se="http://schemas.microsoft.com/office/word/2015/wordml/symex" xmlns:wpg="http://schemas.microsoft.com/office/word/2010/wordprocessingGroup" xmlns:wpi="http://schemas.microsoft.com/office/word/2010/wordprocessingInk" xmlns:wne="http://schemas.microsoft.com/office/word/2006/wordml" xmlns:wps="http://schemas.microsoft.com/office/word/2010/wordprocessingShape" mc:Ignorable="w14 w15 w16se w16cid w16 w16cex w16sdtdh wp14">
+<w:document xmlns:wpc="http://schemas.microsoft.com/office/word/2010/wordprocessingCanvas" xmlns:cx="http://schemas.microsoft.com/office/drawing/2014/chartex" xmlns:cx1="http://schemas.microsoft.com/office/drawing/2015/9/8/chartex" xmlns:cx2="http://schemas.microsoft.com/office/drawing/2015/10/21/chartex" xmlns:cx3="http://schemas.microsoft.com/office/drawing/2016/5/9/chartex" xmlns:cx4="http://schemas.microsoft.com/office/drawing/2016/5/10/chartex" xmlns:cx5="http://schemas.microsoft.com/office/drawing/2016/5/11/chartex" xmlns:cx6="http://schemas.microsoft.com/office/drawing/2016/5/12/chartex" xmlns:cx7="http://schemas.microsoft.com/office/drawing/2016/5/13/chartex" xmlns:cx8="http://schemas.microsoft.com/office/drawing/2016/5/14/chartex" xmlns:mc="http://schemas.openxmlformats.org/markup-compatibility/2006" xmlns:aink="http://schemas.microsoft.com/office/drawing/2016/ink" xmlns:am3d="http://schemas.microsoft.com/office/drawing/2017/model3d" xmlns:o="urn:schemas-microsoft-com:office:office" xmlns:oel="http://schemas.microsoft.com/office/2019/extlst" xmlns:r="http://schemas.openxmlformats.org/officeDocument/2006/relationships" xmlns:m="http://schemas.openxmlformats.org/officeDocument/2006/math" xmlns:v="urn:schemas-microsoft-com:vml" xmlns:wp14="http://schemas.microsoft.com/office/word/2010/wordprocessingDrawing" xmlns:wp="http://schemas.openxmlformats.org/drawingml/2006/wordprocessingDrawing" xmlns:w10="urn:schemas-microsoft-com:office:word" xmlns:w="http://schemas.openxmlformats.org/wordprocessingml/2006/main" xmlns:w14="http://schemas.microsoft.com/office/word/2010/wordml" xmlns:w15="http://schemas.microsoft.com/office/word/2012/wordml" xmlns:w16cex="http://schemas.microsoft.com/office/word/2018/wordml/cex" xmlns:w16cid="http://schemas.microsoft.com/office/word/2016/wordml/cid" xmlns:w16="http://schemas.microsoft.com/office/word/2018/wordml" xmlns:w16du="http://schemas.microsoft.com/office/word/2023/wordml/word16du" xmlns:w16sdtdh="http://schemas.microsoft.com/office/word/2020/wordml/sdtdatahash" xmlns:w16se="http://schemas.microsoft.com/office/word/2015/wordml/symex" xmlns:wpg="http://schemas.microsoft.com/office/word/2010/wordprocessingGroup" xmlns:wpi="http://schemas.microsoft.com/office/word/2010/wordprocessingInk" xmlns:wne="http://schemas.microsoft.com/office/word/2006/wordml" xmlns:wps="http://schemas.microsoft.com/office/word/2010/wordprocessingShape" mc:Ignorable="w14 w15 w16se w16cid w16 w16cex w16sdtdh w16du wp14">
   <w:body>
     <w:p>
-      <w:r>
+      <w:pPr>
+        <w:rPr>
+          <w:lang w:val="en-US"/>
+        </w:rPr>
+      </w:pPr>
+      <w:r>
+        <w:rPr>
+          <w:lang w:val="en-US"/>
+        </w:rPr>
         <w:t>Jukebox Application</w:t>
       </w:r>
     </w:p>
-    <w:p/>
+    <w:p>
+      <w:pPr>
+        <w:rPr>
+          <w:lang w:val="en-US"/>
+        </w:rPr>
+      </w:pPr>
+    </w:p>
     <w:p>
       <w:pPr>
         <w:rPr>
@@ -479,6 +493,7 @@
           <w:lang w:val="en-US"/>
         </w:rPr>
       </w:pPr>
+      <w:proofErr w:type="spellStart"/>
       <w:r>
         <w:rPr>
           <w:rFonts w:ascii="Ubuntu Mono" w:hAnsi="Ubuntu Mono"/>
@@ -487,7 +502,40 @@
           <w:szCs w:val="21"/>
           <w:shd w:val="clear" w:color="auto" w:fill="0D0D0D"/>
         </w:rPr>
-        <w:t xml:space="preserve">php artisan </w:t>
+        <w:t>php</w:t>
+      </w:r>
+      <w:proofErr w:type="spellEnd"/>
+      <w:r>
+        <w:rPr>
+          <w:rFonts w:ascii="Ubuntu Mono" w:hAnsi="Ubuntu Mono"/>
+          <w:color w:val="FFFFFF"/>
+          <w:sz w:val="21"/>
+          <w:szCs w:val="21"/>
+          <w:shd w:val="clear" w:color="auto" w:fill="0D0D0D"/>
+        </w:rPr>
+        <w:t xml:space="preserve"> </w:t>
+      </w:r>
+      <w:proofErr w:type="spellStart"/>
+      <w:r>
+        <w:rPr>
+          <w:rFonts w:ascii="Ubuntu Mono" w:hAnsi="Ubuntu Mono"/>
+          <w:color w:val="FFFFFF"/>
+          <w:sz w:val="21"/>
+          <w:szCs w:val="21"/>
+          <w:shd w:val="clear" w:color="auto" w:fill="0D0D0D"/>
+        </w:rPr>
+        <w:t>artisan</w:t>
+      </w:r>
+      <w:proofErr w:type="spellEnd"/>
+      <w:r>
+        <w:rPr>
+          <w:rFonts w:ascii="Ubuntu Mono" w:hAnsi="Ubuntu Mono"/>
+          <w:color w:val="FFFFFF"/>
+          <w:sz w:val="21"/>
+          <w:szCs w:val="21"/>
+          <w:shd w:val="clear" w:color="auto" w:fill="0D0D0D"/>
+        </w:rPr>
+        <w:t xml:space="preserve"> </w:t>
       </w:r>
       <w:proofErr w:type="spellStart"/>
       <w:r>
@@ -923,17 +971,25 @@
           <w:lang w:val="en-US"/>
         </w:rPr>
       </w:pPr>
-      <w:r>
-        <w:rPr>
-          <w:lang w:val="en-US"/>
-        </w:rPr>
-        <w:t xml:space="preserve">php artisan </w:t>
-      </w:r>
       <w:proofErr w:type="spellStart"/>
       <w:r>
         <w:rPr>
           <w:lang w:val="en-US"/>
         </w:rPr>
+        <w:t>php</w:t>
+      </w:r>
+      <w:proofErr w:type="spellEnd"/>
+      <w:r>
+        <w:rPr>
+          <w:lang w:val="en-US"/>
+        </w:rPr>
+        <w:t xml:space="preserve"> artisan </w:t>
+      </w:r>
+      <w:proofErr w:type="spellStart"/>
+      <w:r>
+        <w:rPr>
+          <w:lang w:val="en-US"/>
+        </w:rPr>
         <w:t>make:middleware</w:t>
       </w:r>
       <w:proofErr w:type="spellEnd"/>
@@ -949,6 +1005,33 @@
           <w:lang w:val="en-US"/>
         </w:rPr>
       </w:pPr>
+      <w:r>
+        <w:rPr>
+          <w:lang w:val="en-US"/>
+        </w:rPr>
+        <w:t xml:space="preserve"> </w:t>
+      </w:r>
+    </w:p>
+    <w:p>
+      <w:pPr>
+        <w:ind w:left="1080"/>
+        <w:rPr>
+          <w:lang w:val="en-US"/>
+        </w:rPr>
+      </w:pPr>
+    </w:p>
+    <w:p>
+      <w:pPr>
+        <w:rPr>
+          <w:lang w:val="en-US"/>
+        </w:rPr>
+      </w:pPr>
+      <w:r>
+        <w:rPr>
+          <w:lang w:val="en-US"/>
+        </w:rPr>
+        <w:br w:type="page"/>
+      </w:r>
     </w:p>
     <w:sectPr>
       <w:pgSz w:w="11906" w:h="16838"/>
@@ -961,7 +1044,7 @@
 </file>
 
 <file path=word/numbering.xml><?xml version="1.0" encoding="utf-8"?>
-<w:numbering xmlns:wpc="http://schemas.microsoft.com/office/word/2010/wordprocessingCanvas" xmlns:cx="http://schemas.microsoft.com/office/drawing/2014/chartex" xmlns:cx1="http://schemas.microsoft.com/office/drawing/2015/9/8/chartex" xmlns:cx2="http://schemas.microsoft.com/office/drawing/2015/10/21/chartex" xmlns:cx3="http://schemas.microsoft.com/office/drawing/2016/5/9/chartex" xmlns:cx4="http://schemas.microsoft.com/office/drawing/2016/5/10/chartex" xmlns:cx5="http://schemas.microsoft.com/office/drawing/2016/5/11/chartex" xmlns:cx6="http://schemas.microsoft.com/office/drawing/2016/5/12/chartex" xmlns:cx7="http://schemas.microsoft.com/office/drawing/2016/5/13/chartex" xmlns:cx8="http://schemas.microsoft.com/office/drawing/2016/5/14/chartex" xmlns:mc="http://schemas.openxmlformats.org/markup-compatibility/2006" xmlns:aink="http://schemas.microsoft.com/office/drawing/2016/ink" xmlns:am3d="http://schemas.microsoft.com/office/drawing/2017/model3d" xmlns:o="urn:schemas-microsoft-com:office:office" xmlns:oel="http://schemas.microsoft.com/office/2019/extlst" xmlns:r="http://schemas.openxmlformats.org/officeDocument/2006/relationships" xmlns:m="http://schemas.openxmlformats.org/officeDocument/2006/math" xmlns:v="urn:schemas-microsoft-com:vml" xmlns:wp14="http://schemas.microsoft.com/office/word/2010/wordprocessingDrawing" xmlns:wp="http://schemas.openxmlformats.org/drawingml/2006/wordprocessingDrawing" xmlns:w10="urn:schemas-microsoft-com:office:word" xmlns:w="http://schemas.openxmlformats.org/wordprocessingml/2006/main" xmlns:w14="http://schemas.microsoft.com/office/word/2010/wordml" xmlns:w15="http://schemas.microsoft.com/office/word/2012/wordml" xmlns:w16cex="http://schemas.microsoft.com/office/word/2018/wordml/cex" xmlns:w16cid="http://schemas.microsoft.com/office/word/2016/wordml/cid" xmlns:w16="http://schemas.microsoft.com/office/word/2018/wordml" xmlns:w16sdtdh="http://schemas.microsoft.com/office/word/2020/wordml/sdtdatahash" xmlns:w16se="http://schemas.microsoft.com/office/word/2015/wordml/symex" xmlns:wpg="http://schemas.microsoft.com/office/word/2010/wordprocessingGroup" xmlns:wpi="http://schemas.microsoft.com/office/word/2010/wordprocessingInk" xmlns:wne="http://schemas.microsoft.com/office/word/2006/wordml" xmlns:wps="http://schemas.microsoft.com/office/word/2010/wordprocessingShape" mc:Ignorable="w14 w15 w16se w16cid w16 w16cex w16sdtdh wp14">
+<w:numbering xmlns:wpc="http://schemas.microsoft.com/office/word/2010/wordprocessingCanvas" xmlns:cx="http://schemas.microsoft.com/office/drawing/2014/chartex" xmlns:cx1="http://schemas.microsoft.com/office/drawing/2015/9/8/chartex" xmlns:cx2="http://schemas.microsoft.com/office/drawing/2015/10/21/chartex" xmlns:cx3="http://schemas.microsoft.com/office/drawing/2016/5/9/chartex" xmlns:cx4="http://schemas.microsoft.com/office/drawing/2016/5/10/chartex" xmlns:cx5="http://schemas.microsoft.com/office/drawing/2016/5/11/chartex" xmlns:cx6="http://schemas.microsoft.com/office/drawing/2016/5/12/chartex" xmlns:cx7="http://schemas.microsoft.com/office/drawing/2016/5/13/chartex" xmlns:cx8="http://schemas.microsoft.com/office/drawing/2016/5/14/chartex" xmlns:mc="http://schemas.openxmlformats.org/markup-compatibility/2006" xmlns:aink="http://schemas.microsoft.com/office/drawing/2016/ink" xmlns:am3d="http://schemas.microsoft.com/office/drawing/2017/model3d" xmlns:o="urn:schemas-microsoft-com:office:office" xmlns:oel="http://schemas.microsoft.com/office/2019/extlst" xmlns:r="http://schemas.openxmlformats.org/officeDocument/2006/relationships" xmlns:m="http://schemas.openxmlformats.org/officeDocument/2006/math" xmlns:v="urn:schemas-microsoft-com:vml" xmlns:wp14="http://schemas.microsoft.com/office/word/2010/wordprocessingDrawing" xmlns:wp="http://schemas.openxmlformats.org/drawingml/2006/wordprocessingDrawing" xmlns:w10="urn:schemas-microsoft-com:office:word" xmlns:w="http://schemas.openxmlformats.org/wordprocessingml/2006/main" xmlns:w14="http://schemas.microsoft.com/office/word/2010/wordml" xmlns:w15="http://schemas.microsoft.com/office/word/2012/wordml" xmlns:w16cex="http://schemas.microsoft.com/office/word/2018/wordml/cex" xmlns:w16cid="http://schemas.microsoft.com/office/word/2016/wordml/cid" xmlns:w16="http://schemas.microsoft.com/office/word/2018/wordml" xmlns:w16du="http://schemas.microsoft.com/office/word/2023/wordml/word16du" xmlns:w16sdtdh="http://schemas.microsoft.com/office/word/2020/wordml/sdtdatahash" xmlns:w16se="http://schemas.microsoft.com/office/word/2015/wordml/symex" xmlns:wpg="http://schemas.microsoft.com/office/word/2010/wordprocessingGroup" xmlns:wpi="http://schemas.microsoft.com/office/word/2010/wordprocessingInk" xmlns:wne="http://schemas.microsoft.com/office/word/2006/wordml" xmlns:wps="http://schemas.microsoft.com/office/word/2010/wordprocessingShape" mc:Ignorable="w14 w15 w16se w16cid w16 w16cex w16sdtdh w16du wp14">
   <w:abstractNum w:abstractNumId="0" w15:restartNumberingAfterBreak="0">
     <w:nsid w:val="2B1A4375"/>
     <w:multiLevelType w:val="hybridMultilevel"/>
@@ -1404,7 +1487,7 @@
 </file>
 
 <file path=word/styles.xml><?xml version="1.0" encoding="utf-8"?>
-<w:styles xmlns:mc="http://schemas.openxmlformats.org/markup-compatibility/2006" xmlns:r="http://schemas.openxmlformats.org/officeDocument/2006/relationships" xmlns:w="http://schemas.openxmlformats.org/wordprocessingml/2006/main" xmlns:w14="http://schemas.microsoft.com/office/word/2010/wordml" xmlns:w15="http://schemas.microsoft.com/office/word/2012/wordml" xmlns:w16cex="http://schemas.microsoft.com/office/word/2018/wordml/cex" xmlns:w16cid="http://schemas.microsoft.com/office/word/2016/wordml/cid" xmlns:w16="http://schemas.microsoft.com/office/word/2018/wordml" xmlns:w16sdtdh="http://schemas.microsoft.com/office/word/2020/wordml/sdtdatahash" xmlns:w16se="http://schemas.microsoft.com/office/word/2015/wordml/symex" mc:Ignorable="w14 w15 w16se w16cid w16 w16cex w16sdtdh">
+<w:styles xmlns:mc="http://schemas.openxmlformats.org/markup-compatibility/2006" xmlns:r="http://schemas.openxmlformats.org/officeDocument/2006/relationships" xmlns:w="http://schemas.openxmlformats.org/wordprocessingml/2006/main" xmlns:w14="http://schemas.microsoft.com/office/word/2010/wordml" xmlns:w15="http://schemas.microsoft.com/office/word/2012/wordml" xmlns:w16cex="http://schemas.microsoft.com/office/word/2018/wordml/cex" xmlns:w16cid="http://schemas.microsoft.com/office/word/2016/wordml/cid" xmlns:w16="http://schemas.microsoft.com/office/word/2018/wordml" xmlns:w16du="http://schemas.microsoft.com/office/word/2023/wordml/word16du" xmlns:w16sdtdh="http://schemas.microsoft.com/office/word/2020/wordml/sdtdatahash" xmlns:w16se="http://schemas.microsoft.com/office/word/2015/wordml/symex" mc:Ignorable="w14 w15 w16se w16cid w16 w16cex w16sdtdh w16du">
   <w:docDefaults>
     <w:rPrDefault>
       <w:rPr>

</xml_diff>